<commit_message>
Added some new documents.
</commit_message>
<xml_diff>
--- a/Projekt1/Documents/Notizen.docx
+++ b/Projekt1/Documents/Notizen.docx
@@ -21,6 +21,7 @@
         </w:rPr>
         <w:t xml:space="preserve">Projekt 1: </w:t>
       </w:r>
+      <w:proofErr w:type="spellStart"/>
       <w:r>
         <w:rPr>
           <w:rFonts w:ascii="Arial" w:hAnsi="Arial" w:cs="Arial"/>
@@ -28,8 +29,29 @@
           <w:sz w:val="24"/>
           <w:szCs w:val="24"/>
         </w:rPr>
-        <w:t>Visualisierugssoftware für Graphen und Graphenalgorithmen</w:t>
-      </w:r>
+        <w:t>Visualisierugssoftware</w:t>
+      </w:r>
+      <w:proofErr w:type="spellEnd"/>
+      <w:r>
+        <w:rPr>
+          <w:rFonts w:ascii="Arial" w:hAnsi="Arial" w:cs="Arial"/>
+          <w:b/>
+          <w:sz w:val="24"/>
+          <w:szCs w:val="24"/>
+        </w:rPr>
+        <w:t xml:space="preserve"> für Graphen und </w:t>
+      </w:r>
+      <w:proofErr w:type="spellStart"/>
+      <w:r>
+        <w:rPr>
+          <w:rFonts w:ascii="Arial" w:hAnsi="Arial" w:cs="Arial"/>
+          <w:b/>
+          <w:sz w:val="24"/>
+          <w:szCs w:val="24"/>
+        </w:rPr>
+        <w:t>Graphenalgorithmen</w:t>
+      </w:r>
+      <w:proofErr w:type="spellEnd"/>
     </w:p>
     <w:p>
       <w:pPr>
@@ -111,8 +133,15 @@
       <w:pPr>
         <w:pStyle w:val="KeinLeerraum"/>
       </w:pPr>
-      <w:r>
-        <w:t>Dienstag vormittag treffen</w:t>
+      <w:proofErr w:type="spellStart"/>
+      <w:proofErr w:type="gramStart"/>
+      <w:r>
+        <w:t>Dienstag vormittag</w:t>
+      </w:r>
+      <w:proofErr w:type="spellEnd"/>
+      <w:proofErr w:type="gramEnd"/>
+      <w:r>
+        <w:t xml:space="preserve"> treffen</w:t>
       </w:r>
     </w:p>
     <w:p>
@@ -251,7 +280,23 @@
         <w:pStyle w:val="KeinLeerraum"/>
       </w:pPr>
       <w:r>
-        <w:t>Repository erstellen (GitHub, Maven)</w:t>
+        <w:t>Repository erstellen (</w:t>
+      </w:r>
+      <w:proofErr w:type="spellStart"/>
+      <w:r>
+        <w:t>GitHub</w:t>
+      </w:r>
+      <w:proofErr w:type="spellEnd"/>
+      <w:r>
+        <w:t xml:space="preserve">, </w:t>
+      </w:r>
+      <w:proofErr w:type="spellStart"/>
+      <w:r>
+        <w:t>Maven</w:t>
+      </w:r>
+      <w:proofErr w:type="spellEnd"/>
+      <w:r>
+        <w:t>)</w:t>
       </w:r>
     </w:p>
     <w:p>
@@ -287,7 +332,15 @@
         <w:pStyle w:val="KeinLeerraum"/>
       </w:pPr>
       <w:r>
-        <w:t>Swing oder JavaFX?</w:t>
+        <w:t xml:space="preserve">Swing oder </w:t>
+      </w:r>
+      <w:proofErr w:type="spellStart"/>
+      <w:r>
+        <w:t>JavaFX</w:t>
+      </w:r>
+      <w:proofErr w:type="spellEnd"/>
+      <w:r>
+        <w:t>?</w:t>
       </w:r>
     </w:p>
     <w:p>
@@ -319,8 +372,21 @@
         <w:pStyle w:val="KeinLeerraum"/>
       </w:pPr>
       <w:r>
-        <w:t>Objekte serialisieren/deserialisieren</w:t>
-      </w:r>
+        <w:t xml:space="preserve">Objekte </w:t>
+      </w:r>
+      <w:proofErr w:type="spellStart"/>
+      <w:r>
+        <w:t>serialisieren</w:t>
+      </w:r>
+      <w:proofErr w:type="spellEnd"/>
+      <w:r>
+        <w:t>/</w:t>
+      </w:r>
+      <w:proofErr w:type="spellStart"/>
+      <w:r>
+        <w:t>deserialisieren</w:t>
+      </w:r>
+      <w:proofErr w:type="spellEnd"/>
       <w:r>
         <w:t>?</w:t>
       </w:r>
@@ -343,26 +409,55 @@
         <w:pStyle w:val="KeinLeerraum"/>
       </w:pPr>
       <w:r>
-        <w:t xml:space="preserve">Wie Graphen zeichen? Wie </w:t>
-      </w:r>
-      <w:r>
-        <w:t>Edges zeichnen?</w:t>
-      </w:r>
-    </w:p>
-    <w:p>
-      <w:pPr>
-        <w:pStyle w:val="KeinLeerraum"/>
-      </w:pPr>
-      <w:r>
-        <w:t>Gerichtete und ungerichtete Graphen</w:t>
-      </w:r>
-    </w:p>
-    <w:p>
-      <w:pPr>
-        <w:pStyle w:val="KeinLeerraum"/>
-      </w:pPr>
-      <w:r>
-        <w:t>Gewichtete und ungewichtete Graphen</w:t>
+        <w:t xml:space="preserve">Wie Graphen </w:t>
+      </w:r>
+      <w:proofErr w:type="spellStart"/>
+      <w:r>
+        <w:t>zeichen</w:t>
+      </w:r>
+      <w:proofErr w:type="spellEnd"/>
+      <w:r>
+        <w:t xml:space="preserve">? Wie </w:t>
+      </w:r>
+      <w:proofErr w:type="spellStart"/>
+      <w:r>
+        <w:t>Edges</w:t>
+      </w:r>
+      <w:proofErr w:type="spellEnd"/>
+      <w:r>
+        <w:t xml:space="preserve"> zeichnen?</w:t>
+      </w:r>
+    </w:p>
+    <w:p>
+      <w:pPr>
+        <w:pStyle w:val="KeinLeerraum"/>
+      </w:pPr>
+      <w:r>
+        <w:t xml:space="preserve">Gerichtete und </w:t>
+      </w:r>
+      <w:proofErr w:type="spellStart"/>
+      <w:r>
+        <w:t>ungerichtete</w:t>
+      </w:r>
+      <w:proofErr w:type="spellEnd"/>
+      <w:r>
+        <w:t xml:space="preserve"> Graphen</w:t>
+      </w:r>
+    </w:p>
+    <w:p>
+      <w:pPr>
+        <w:pStyle w:val="KeinLeerraum"/>
+      </w:pPr>
+      <w:r>
+        <w:t xml:space="preserve">Gewichtete und </w:t>
+      </w:r>
+      <w:proofErr w:type="spellStart"/>
+      <w:r>
+        <w:t>ungewichtete</w:t>
+      </w:r>
+      <w:proofErr w:type="spellEnd"/>
+      <w:r>
+        <w:t xml:space="preserve"> Graphen</w:t>
       </w:r>
     </w:p>
     <w:p>
@@ -381,7 +476,15 @@
         <w:t>Graphen editieren</w:t>
       </w:r>
       <w:r>
-        <w:t>, einzelne Vertex und Edges an</w:t>
+        <w:t xml:space="preserve">, einzelne Vertex und </w:t>
+      </w:r>
+      <w:proofErr w:type="spellStart"/>
+      <w:r>
+        <w:t>Edges</w:t>
+      </w:r>
+      <w:proofErr w:type="spellEnd"/>
+      <w:r>
+        <w:t xml:space="preserve"> an</w:t>
       </w:r>
       <w:r>
         <w:t>wählbar</w:t>
@@ -392,7 +495,15 @@
         <w:pStyle w:val="KeinLeerraum"/>
       </w:pPr>
       <w:r>
-        <w:t>Vertex und Edges löschen?</w:t>
+        <w:t xml:space="preserve">Vertex und </w:t>
+      </w:r>
+      <w:proofErr w:type="spellStart"/>
+      <w:r>
+        <w:t>Edges</w:t>
+      </w:r>
+      <w:proofErr w:type="spellEnd"/>
+      <w:r>
+        <w:t xml:space="preserve"> löschen?</w:t>
       </w:r>
     </w:p>
     <w:p>
@@ -429,7 +540,15 @@
         <w:pStyle w:val="KeinLeerraum"/>
       </w:pPr>
       <w:r>
-        <w:t>Additional Attribute für Vertex, Edges setzen</w:t>
+        <w:t xml:space="preserve">Additional Attribute für Vertex, </w:t>
+      </w:r>
+      <w:proofErr w:type="spellStart"/>
+      <w:r>
+        <w:t>Edges</w:t>
+      </w:r>
+      <w:proofErr w:type="spellEnd"/>
+      <w:r>
+        <w:t xml:space="preserve"> setzen</w:t>
       </w:r>
     </w:p>
     <w:p>
@@ -445,7 +564,15 @@
         <w:pStyle w:val="KeinLeerraum"/>
       </w:pPr>
       <w:r>
-        <w:t>Wie verschiedene Attribute visualisieren? Vertex kann verschiedene Attribute je nach Algo haben</w:t>
+        <w:t xml:space="preserve">Wie verschiedene Attribute visualisieren? Vertex kann verschiedene Attribute je nach </w:t>
+      </w:r>
+      <w:proofErr w:type="spellStart"/>
+      <w:r>
+        <w:t>Algo</w:t>
+      </w:r>
+      <w:proofErr w:type="spellEnd"/>
+      <w:r>
+        <w:t xml:space="preserve"> haben</w:t>
       </w:r>
     </w:p>
     <w:p>
@@ -466,16 +593,42 @@
         <w:pStyle w:val="KeinLeerraum"/>
       </w:pPr>
       <w:r>
-        <w:t>Algorithmus läuft von alleine ab, start/stop</w:t>
-      </w:r>
-    </w:p>
-    <w:p>
-      <w:pPr>
-        <w:pStyle w:val="KeinLeerraum"/>
-      </w:pPr>
-      <w:r>
-        <w:t>Zusätzlich Optionen für zurück zum Start, schrittweise vorwärts/rückwärts gehen</w:t>
-      </w:r>
+        <w:t xml:space="preserve">Algorithmus läuft von alleine ab, </w:t>
+      </w:r>
+      <w:proofErr w:type="spellStart"/>
+      <w:r>
+        <w:t>start</w:t>
+      </w:r>
+      <w:proofErr w:type="spellEnd"/>
+      <w:r>
+        <w:t>/</w:t>
+      </w:r>
+      <w:proofErr w:type="spellStart"/>
+      <w:r>
+        <w:t>stop</w:t>
+      </w:r>
+      <w:proofErr w:type="spellEnd"/>
+    </w:p>
+    <w:p>
+      <w:pPr>
+        <w:pStyle w:val="KeinLeerraum"/>
+      </w:pPr>
+      <w:r>
+        <w:t xml:space="preserve">Zusätzlich Optionen für </w:t>
+      </w:r>
+      <w:proofErr w:type="spellStart"/>
+      <w:r>
+        <w:t>zurück</w:t>
+      </w:r>
+      <w:proofErr w:type="spellEnd"/>
+      <w:r>
+        <w:t xml:space="preserve"> zum Start, schrittweise vorwärts/</w:t>
+      </w:r>
+      <w:proofErr w:type="spellStart"/>
+      <w:r>
+        <w:t>rückwärts gehen</w:t>
+      </w:r>
+      <w:proofErr w:type="spellEnd"/>
     </w:p>
     <w:p>
       <w:pPr>
@@ -503,25 +656,43 @@
         <w:pStyle w:val="KeinLeerraum"/>
       </w:pPr>
       <w:r>
-        <w:t xml:space="preserve">Wenn Algo </w:t>
+        <w:t xml:space="preserve">Wenn </w:t>
+      </w:r>
+      <w:proofErr w:type="spellStart"/>
+      <w:r>
+        <w:t>Algo</w:t>
+      </w:r>
+      <w:proofErr w:type="spellEnd"/>
+      <w:r>
+        <w:t xml:space="preserve"> </w:t>
       </w:r>
       <w:r>
         <w:t xml:space="preserve">zum Beispiel einen minimal </w:t>
       </w:r>
+      <w:proofErr w:type="spellStart"/>
       <w:r>
         <w:t>t</w:t>
       </w:r>
       <w:r>
-        <w:t>ree findet, dass man Graphen</w:t>
+        <w:t>ree</w:t>
+      </w:r>
+      <w:proofErr w:type="spellEnd"/>
+      <w:r>
+        <w:t xml:space="preserve"> findet, dass man Graphen</w:t>
       </w:r>
       <w:r>
         <w:t xml:space="preserve"> zum minimal </w:t>
       </w:r>
+      <w:proofErr w:type="spellStart"/>
       <w:r>
         <w:t>t</w:t>
       </w:r>
       <w:r>
-        <w:t>ree abändern kann?</w:t>
+        <w:t>ree</w:t>
+      </w:r>
+      <w:proofErr w:type="spellEnd"/>
+      <w:r>
+        <w:t xml:space="preserve"> abändern kann?</w:t>
       </w:r>
       <w:r>
         <w:t xml:space="preserve"> </w:t>
@@ -549,8 +720,21 @@
       <w:pPr>
         <w:pStyle w:val="KeinLeerraum"/>
       </w:pPr>
-      <w:r>
-        <w:t>Undo/Redo im Sinne von Vorwärts/Rückwärts gehen</w:t>
+      <w:proofErr w:type="spellStart"/>
+      <w:r>
+        <w:t>Undo</w:t>
+      </w:r>
+      <w:proofErr w:type="spellEnd"/>
+      <w:r>
+        <w:t>/</w:t>
+      </w:r>
+      <w:proofErr w:type="spellStart"/>
+      <w:r>
+        <w:t>Redo</w:t>
+      </w:r>
+      <w:proofErr w:type="spellEnd"/>
+      <w:r>
+        <w:t xml:space="preserve"> im Sinne von Vorwärts/Rückwärts gehen</w:t>
       </w:r>
     </w:p>
     <w:p>
@@ -591,259 +775,449 @@
       <w:pPr>
         <w:pStyle w:val="KeinLeerraum"/>
       </w:pPr>
+    </w:p>
+    <w:p>
+      <w:pPr>
+        <w:pStyle w:val="KeinLeerraum"/>
+      </w:pPr>
+      <w:r>
+        <w:t>GUI bekommt Graph als Objekt</w:t>
+      </w:r>
+    </w:p>
+    <w:p>
+      <w:pPr>
+        <w:pStyle w:val="KeinLeerraum"/>
+      </w:pPr>
+      <w:r>
+        <w:t xml:space="preserve">Vertex als Kreis anordnen (etwas </w:t>
+      </w:r>
+      <w:proofErr w:type="spellStart"/>
+      <w:proofErr w:type="gramStart"/>
+      <w:r>
+        <w:t>besseres</w:t>
+      </w:r>
+      <w:proofErr w:type="spellEnd"/>
+      <w:proofErr w:type="gramEnd"/>
+      <w:r>
+        <w:t xml:space="preserve"> finden?)</w:t>
+      </w:r>
+    </w:p>
+    <w:p>
+      <w:pPr>
+        <w:pStyle w:val="KeinLeerraum"/>
+      </w:pPr>
+    </w:p>
+    <w:p>
+      <w:pPr>
+        <w:pStyle w:val="KeinLeerraum"/>
+      </w:pPr>
+      <w:r>
+        <w:t>Methoden in Algorithmen einbauen</w:t>
+      </w:r>
+    </w:p>
+    <w:p>
+      <w:pPr>
+        <w:pStyle w:val="KeinLeerraum"/>
+      </w:pPr>
+      <w:r>
+        <w:t>Schrittweise durch Algorithmus laufen</w:t>
+      </w:r>
+    </w:p>
+    <w:p>
+      <w:pPr>
+        <w:pStyle w:val="KeinLeerraum"/>
+      </w:pPr>
+      <w:r>
+        <w:t xml:space="preserve">Pro Schritt soll ganzer Graph immer bekannt sein (also auch gefundene </w:t>
+      </w:r>
+      <w:proofErr w:type="spellStart"/>
+      <w:r>
+        <w:t>Edges</w:t>
+      </w:r>
+      <w:proofErr w:type="spellEnd"/>
+      <w:r>
+        <w:t xml:space="preserve"> durch Algorithmus), also wie eine Option geben, gefundener Graph anzuwenden oder zusätzlich als Kopie abspeichern</w:t>
+      </w:r>
+    </w:p>
+    <w:p>
+      <w:pPr>
+        <w:pStyle w:val="KeinLeerraum"/>
+      </w:pPr>
+      <w:r>
+        <w:t>Transaktionen auch Graphen-weise speichern (so dass auch veränderte Graphen rückgängig gemacht werden können), nicht nur einzelne Schritte innerhalb eines Algorithmus</w:t>
+      </w:r>
+    </w:p>
+    <w:p>
+      <w:pPr>
+        <w:pStyle w:val="KeinLeerraum"/>
+      </w:pPr>
+    </w:p>
+    <w:p>
+      <w:pPr>
+        <w:pStyle w:val="KeinLeerraum"/>
+      </w:pPr>
+      <w:r>
+        <w:t>Algorithmus zuerst durchlaufen lassen und Ergebnis speichern</w:t>
+      </w:r>
+    </w:p>
+    <w:p>
+      <w:pPr>
+        <w:pStyle w:val="KeinLeerraum"/>
+      </w:pPr>
+      <w:r>
+        <w:t>Erst danach anhand des Ergebnis Algorithmus schrittweise zeichnen</w:t>
+      </w:r>
+    </w:p>
+    <w:p>
+      <w:pPr>
+        <w:pStyle w:val="KeinLeerraum"/>
+      </w:pPr>
+    </w:p>
+    <w:p>
+      <w:pPr>
+        <w:pStyle w:val="KeinLeerraum"/>
+      </w:pPr>
+      <w:proofErr w:type="spellStart"/>
+      <w:r>
+        <w:t>Customizable</w:t>
+      </w:r>
+      <w:proofErr w:type="spellEnd"/>
+      <w:r>
+        <w:t xml:space="preserve"> machen</w:t>
+      </w:r>
+      <w:r>
+        <w:t>, Benutzer verschiedene Optionen geben wie er Graph/Algorithmus sichtbar gemacht werden muss</w:t>
+      </w:r>
+    </w:p>
+    <w:p>
+      <w:pPr>
+        <w:pStyle w:val="KeinLeerraum"/>
+      </w:pPr>
+      <w:r>
+        <w:t>Benutzer erlauben Farben selber auszuwählen</w:t>
+      </w:r>
+    </w:p>
+    <w:p>
+      <w:pPr>
+        <w:pStyle w:val="KeinLeerraum"/>
+      </w:pPr>
+    </w:p>
+    <w:p>
+      <w:pPr>
+        <w:pStyle w:val="KeinLeerraum"/>
+      </w:pPr>
+      <w:r>
+        <w:t>Was ist sinnvoll darzustellen?</w:t>
+      </w:r>
+    </w:p>
+    <w:p>
+      <w:pPr>
+        <w:pStyle w:val="KeinLeerraum"/>
+      </w:pPr>
+      <w:r>
+        <w:t>(Es muss nichts alles dynamisch sein, wäre natürlich vorteilhaft)</w:t>
+      </w:r>
+    </w:p>
+    <w:p>
+      <w:pPr>
+        <w:pStyle w:val="KeinLeerraum"/>
+      </w:pPr>
+    </w:p>
+    <w:p>
+      <w:pPr>
+        <w:pStyle w:val="KeinLeerraum"/>
+      </w:pPr>
+      <w:r>
+        <w:t>Gewichtete Kanten anzeigen</w:t>
+      </w:r>
+    </w:p>
+    <w:p>
+      <w:pPr>
+        <w:pStyle w:val="KeinLeerraum"/>
+      </w:pPr>
+      <w:r>
+        <w:t>Gewicht der Kanten auch veränderbar machen</w:t>
+      </w:r>
+    </w:p>
+    <w:p>
+      <w:pPr>
+        <w:pStyle w:val="KeinLeerraum"/>
+      </w:pPr>
+      <w:r>
+        <w:t>Gewicht der Kanten auch während des Algorithmus verändern, anpassen (zum Beispiel bei Algorithmus zuerst alle Kanten unendlich machen, dann je nach dem etwas setzen)</w:t>
+      </w:r>
+    </w:p>
+    <w:p>
+      <w:pPr>
+        <w:pStyle w:val="KeinLeerraum"/>
+      </w:pPr>
+    </w:p>
+    <w:p>
+      <w:pPr>
+        <w:pStyle w:val="KeinLeerraum"/>
+      </w:pPr>
+      <w:r>
+        <w:t>Beim Verschieben der Vertices auch das Verschieben sichtbar machen, während des Verschiebens zeichnen updaten</w:t>
+      </w:r>
+    </w:p>
+    <w:p>
+      <w:pPr>
+        <w:pStyle w:val="KeinLeerraum"/>
+      </w:pPr>
+    </w:p>
+    <w:p>
+      <w:pPr>
+        <w:pStyle w:val="KeinLeerraum"/>
+      </w:pPr>
+      <w:r>
+        <w:t>Attribute bei Vertices anzeigen (zumindest solche die als String darstellbar sind)</w:t>
+      </w:r>
+    </w:p>
+    <w:p>
+      <w:pPr>
+        <w:pStyle w:val="KeinLeerraum"/>
+      </w:pPr>
+      <w:r>
+        <w:t xml:space="preserve">Zum Beispiel Attribut </w:t>
+      </w:r>
+      <w:proofErr w:type="spellStart"/>
+      <w:r>
+        <w:t>Distance</w:t>
+      </w:r>
+      <w:proofErr w:type="spellEnd"/>
+      <w:r>
+        <w:t xml:space="preserve"> bei </w:t>
+      </w:r>
+      <w:proofErr w:type="spellStart"/>
+      <w:r>
+        <w:t>Djikstra</w:t>
+      </w:r>
+      <w:proofErr w:type="spellEnd"/>
+    </w:p>
+    <w:p>
+      <w:pPr>
+        <w:pStyle w:val="KeinLeerraum"/>
+      </w:pPr>
+    </w:p>
+    <w:p>
+      <w:pPr>
+        <w:pStyle w:val="KeinLeerraum"/>
+      </w:pPr>
+      <w:r>
+        <w:t xml:space="preserve">Menüauswahl bei </w:t>
+      </w:r>
+      <w:proofErr w:type="spellStart"/>
+      <w:r>
+        <w:t>MouseOver</w:t>
+      </w:r>
+      <w:proofErr w:type="spellEnd"/>
+      <w:r>
+        <w:t xml:space="preserve"> für Vertices, </w:t>
+      </w:r>
+      <w:proofErr w:type="spellStart"/>
+      <w:r>
+        <w:t>E</w:t>
+      </w:r>
+      <w:r>
+        <w:t>dges</w:t>
+      </w:r>
+      <w:proofErr w:type="spellEnd"/>
+      <w:r>
+        <w:t xml:space="preserve"> mit Editieren, Löschen, Umbenennen, </w:t>
+      </w:r>
+      <w:proofErr w:type="spellStart"/>
+      <w:r>
+        <w:t>ect</w:t>
+      </w:r>
+      <w:proofErr w:type="spellEnd"/>
+    </w:p>
+    <w:p>
+      <w:pPr>
+        <w:pStyle w:val="KeinLeerraum"/>
+      </w:pPr>
+    </w:p>
+    <w:p>
+      <w:pPr>
+        <w:pStyle w:val="KeinLeerraum"/>
+      </w:pPr>
+      <w:r>
+        <w:t>Algorithmen im GUI finden</w:t>
+      </w:r>
+    </w:p>
+    <w:p>
+      <w:pPr>
+        <w:pStyle w:val="KeinLeerraum"/>
+      </w:pPr>
+      <w:r>
+        <w:t xml:space="preserve">Mit </w:t>
+      </w:r>
+      <w:proofErr w:type="spellStart"/>
+      <w:r>
+        <w:t>Annotations</w:t>
+      </w:r>
+      <w:proofErr w:type="spellEnd"/>
+      <w:r>
+        <w:t xml:space="preserve"> (dynamisch nachschauen ob es eine Klasse mit einer bestimmten Annotation gibt, Metasprache)</w:t>
+      </w:r>
+    </w:p>
+    <w:p>
+      <w:pPr>
+        <w:pStyle w:val="KeinLeerraum"/>
+      </w:pPr>
+      <w:r>
+        <w:t>Annotationen können auch Parameter übergeben werden, die Methoden brauchen</w:t>
+      </w:r>
+      <w:r>
+        <w:t xml:space="preserve"> (Methode mit </w:t>
+      </w:r>
+      <w:proofErr w:type="gramStart"/>
+      <w:r>
+        <w:t>bestimmten</w:t>
+      </w:r>
+      <w:proofErr w:type="gramEnd"/>
+      <w:r>
+        <w:t xml:space="preserve"> Wert aufrufen)</w:t>
+      </w:r>
+    </w:p>
+    <w:p>
+      <w:pPr>
+        <w:pStyle w:val="KeinLeerraum"/>
+      </w:pPr>
+    </w:p>
+    <w:p>
+      <w:pPr>
+        <w:pStyle w:val="KeinLeerraum"/>
+      </w:pPr>
+      <w:r>
+        <w:t>Was soll das Programm alles können?</w:t>
+      </w:r>
+    </w:p>
+    <w:p>
+      <w:pPr>
+        <w:pStyle w:val="KeinLeerraum"/>
+      </w:pPr>
+      <w:r>
+        <w:t xml:space="preserve">Wie setzen wir es um? (Swing, </w:t>
+      </w:r>
+      <w:proofErr w:type="spellStart"/>
+      <w:r>
+        <w:t>JavaFx</w:t>
+      </w:r>
+      <w:proofErr w:type="spellEnd"/>
+      <w:r>
+        <w:t>)</w:t>
+      </w:r>
+    </w:p>
+    <w:p>
+      <w:pPr>
+        <w:pStyle w:val="KeinLeerraum"/>
+      </w:pPr>
+    </w:p>
+    <w:p>
+      <w:r>
+        <w:br w:type="page"/>
+      </w:r>
+    </w:p>
+    <w:p>
+      <w:pPr>
+        <w:pStyle w:val="KeinLeerraum"/>
+        <w:rPr>
+          <w:b/>
+        </w:rPr>
+      </w:pPr>
       <w:bookmarkStart w:id="0" w:name="_GoBack"/>
-      <w:bookmarkEnd w:id="0"/>
-    </w:p>
-    <w:p>
-      <w:pPr>
-        <w:pStyle w:val="KeinLeerraum"/>
-      </w:pPr>
-      <w:r>
-        <w:t>GUI bekommt Graph als Objekt</w:t>
-      </w:r>
-    </w:p>
-    <w:p>
-      <w:pPr>
-        <w:pStyle w:val="KeinLeerraum"/>
-      </w:pPr>
-      <w:r>
-        <w:t>Vertex als Kreis anordnen (etwas besseres finden?)</w:t>
-      </w:r>
-    </w:p>
-    <w:p>
-      <w:pPr>
-        <w:pStyle w:val="KeinLeerraum"/>
-      </w:pPr>
-    </w:p>
-    <w:p>
-      <w:pPr>
-        <w:pStyle w:val="KeinLeerraum"/>
-      </w:pPr>
-      <w:r>
-        <w:t>Methoden in Algorithmen einbauen</w:t>
-      </w:r>
-    </w:p>
-    <w:p>
-      <w:pPr>
-        <w:pStyle w:val="KeinLeerraum"/>
-      </w:pPr>
-      <w:r>
-        <w:t>Schrittweise durch Algorithmus laufen</w:t>
-      </w:r>
-    </w:p>
-    <w:p>
-      <w:pPr>
-        <w:pStyle w:val="KeinLeerraum"/>
-      </w:pPr>
-      <w:r>
-        <w:t>Pro Schritt soll ganzer Graph immer bekannt sein (also auch gefundene Edges durch Algorithmus), also wie eine Option geben, gefundener Graph anzuwenden oder zusätzlich als Kopie abspeichern</w:t>
-      </w:r>
-    </w:p>
-    <w:p>
-      <w:pPr>
-        <w:pStyle w:val="KeinLeerraum"/>
-      </w:pPr>
-      <w:r>
-        <w:t>Transaktionen auch Graphen-weise speichern (so dass auch veränderte Graphen rückgängig gemacht werden können), nicht nur einzelne Schritte innerhalb eines Algorithmus</w:t>
-      </w:r>
-    </w:p>
-    <w:p>
-      <w:pPr>
-        <w:pStyle w:val="KeinLeerraum"/>
-      </w:pPr>
-    </w:p>
-    <w:p>
-      <w:pPr>
-        <w:pStyle w:val="KeinLeerraum"/>
-      </w:pPr>
-      <w:r>
-        <w:t>Algorithmus zuerst durchlaufen lassen und Ergebnis speichern</w:t>
-      </w:r>
-    </w:p>
-    <w:p>
-      <w:pPr>
-        <w:pStyle w:val="KeinLeerraum"/>
-      </w:pPr>
-      <w:r>
-        <w:t>Erst danach anhand des Ergebnis Algorithmus schrittweise zeichnen</w:t>
-      </w:r>
-    </w:p>
-    <w:p>
-      <w:pPr>
-        <w:pStyle w:val="KeinLeerraum"/>
-      </w:pPr>
-    </w:p>
-    <w:p>
-      <w:pPr>
-        <w:pStyle w:val="KeinLeerraum"/>
-      </w:pPr>
-      <w:r>
-        <w:t>Customizable machen</w:t>
-      </w:r>
-      <w:r>
-        <w:t>, Benutzer verschiedene Optionen geben wie er Graph/Algorithmus sichtbar gemacht werden muss</w:t>
-      </w:r>
-    </w:p>
-    <w:p>
-      <w:pPr>
-        <w:pStyle w:val="KeinLeerraum"/>
-      </w:pPr>
-      <w:r>
-        <w:t>Benutzer erlauben Farben selber auszuwählen</w:t>
-      </w:r>
-    </w:p>
-    <w:p>
-      <w:pPr>
-        <w:pStyle w:val="KeinLeerraum"/>
-      </w:pPr>
-    </w:p>
-    <w:p>
-      <w:pPr>
-        <w:pStyle w:val="KeinLeerraum"/>
-      </w:pPr>
-      <w:r>
-        <w:t>Was ist sinnvoll darzustellen?</w:t>
-      </w:r>
-    </w:p>
-    <w:p>
-      <w:pPr>
-        <w:pStyle w:val="KeinLeerraum"/>
-      </w:pPr>
-      <w:r>
-        <w:t>(Es muss nichts alles dynamisch sein, wäre natürlich vorteilhaft)</w:t>
-      </w:r>
-    </w:p>
-    <w:p>
-      <w:pPr>
-        <w:pStyle w:val="KeinLeerraum"/>
-      </w:pPr>
-    </w:p>
-    <w:p>
-      <w:pPr>
-        <w:pStyle w:val="KeinLeerraum"/>
-      </w:pPr>
-      <w:r>
-        <w:t>Gewichtete Kanten anzeigen</w:t>
-      </w:r>
-    </w:p>
-    <w:p>
-      <w:pPr>
-        <w:pStyle w:val="KeinLeerraum"/>
-      </w:pPr>
-      <w:r>
-        <w:t>Gewicht der Kanten auch veränderbar machen</w:t>
-      </w:r>
-    </w:p>
-    <w:p>
-      <w:pPr>
-        <w:pStyle w:val="KeinLeerraum"/>
-      </w:pPr>
-      <w:r>
-        <w:t>Gewicht der Kanten auch während des Algorithmus verändern, anpassen (zum Beispiel bei Algorithmus zuerst alle Kanten unendlich machen, dann je nach dem etwas setzen)</w:t>
-      </w:r>
-    </w:p>
-    <w:p>
-      <w:pPr>
-        <w:pStyle w:val="KeinLeerraum"/>
-      </w:pPr>
-    </w:p>
-    <w:p>
-      <w:pPr>
-        <w:pStyle w:val="KeinLeerraum"/>
-      </w:pPr>
-      <w:r>
-        <w:t>Beim Verschieben der Vertices auch das Verschieben sichtbar machen, während des Verschiebens zeichnen updaten</w:t>
-      </w:r>
-    </w:p>
-    <w:p>
-      <w:pPr>
-        <w:pStyle w:val="KeinLeerraum"/>
-      </w:pPr>
-    </w:p>
-    <w:p>
-      <w:pPr>
-        <w:pStyle w:val="KeinLeerraum"/>
-      </w:pPr>
-      <w:r>
-        <w:t>Attribute bei Vertices anzeigen (zumindest solche die als String darstellbar sind)</w:t>
-      </w:r>
-    </w:p>
-    <w:p>
-      <w:pPr>
-        <w:pStyle w:val="KeinLeerraum"/>
-      </w:pPr>
-      <w:r>
-        <w:t>Zum Beispiel Attribut Distance bei Djikstra</w:t>
-      </w:r>
-    </w:p>
-    <w:p>
-      <w:pPr>
-        <w:pStyle w:val="KeinLeerraum"/>
-      </w:pPr>
-    </w:p>
-    <w:p>
-      <w:pPr>
-        <w:pStyle w:val="KeinLeerraum"/>
-      </w:pPr>
-      <w:r>
-        <w:t>Menüauswahl bei MouseOver für Vertices, E</w:t>
-      </w:r>
-      <w:r>
-        <w:t>dges mit Editieren, Löschen, Umbenennen, ect</w:t>
-      </w:r>
-    </w:p>
-    <w:p>
-      <w:pPr>
-        <w:pStyle w:val="KeinLeerraum"/>
-      </w:pPr>
-    </w:p>
-    <w:p>
-      <w:pPr>
-        <w:pStyle w:val="KeinLeerraum"/>
-      </w:pPr>
-      <w:r>
-        <w:t>Algorithmen im GUI finden</w:t>
-      </w:r>
-    </w:p>
-    <w:p>
-      <w:pPr>
-        <w:pStyle w:val="KeinLeerraum"/>
-      </w:pPr>
-      <w:r>
-        <w:t>Mit Annotations (dynamisch nachschauen ob es eine Klasse mit einer bestimmten Annotation gibt, Metasprache)</w:t>
-      </w:r>
-    </w:p>
-    <w:p>
-      <w:pPr>
-        <w:pStyle w:val="KeinLeerraum"/>
-      </w:pPr>
-      <w:r>
-        <w:t>Annotationen können auch Parameter übergeben werden, die Methoden brauchen</w:t>
-      </w:r>
-      <w:r>
-        <w:t xml:space="preserve"> (Methode mit bestimmten Wert aufrufen)</w:t>
-      </w:r>
-    </w:p>
-    <w:p>
-      <w:pPr>
-        <w:pStyle w:val="KeinLeerraum"/>
-      </w:pPr>
-    </w:p>
-    <w:p>
-      <w:pPr>
-        <w:pStyle w:val="KeinLeerraum"/>
-      </w:pPr>
-      <w:r>
-        <w:t>Was soll das Programm alles können?</w:t>
-      </w:r>
-    </w:p>
-    <w:p>
-      <w:pPr>
-        <w:pStyle w:val="KeinLeerraum"/>
-      </w:pPr>
-      <w:r>
-        <w:t>Wie setzen wir es um? (Swing, JavaFx)</w:t>
-      </w:r>
+      <w:r>
+        <w:rPr>
+          <w:b/>
+        </w:rPr>
+        <w:lastRenderedPageBreak/>
+        <w:t>5.3.2015</w:t>
+      </w:r>
+    </w:p>
+    <w:bookmarkEnd w:id="0"/>
+    <w:p>
+      <w:pPr>
+        <w:pStyle w:val="KeinLeerraum"/>
+      </w:pPr>
+    </w:p>
+    <w:p>
+      <w:pPr>
+        <w:pStyle w:val="KeinLeerraum"/>
+      </w:pPr>
+      <w:r>
+        <w:t xml:space="preserve">Zwei verschiedene anwählbare Tools für Vertex zeichnen, für </w:t>
+      </w:r>
+      <w:proofErr w:type="spellStart"/>
+      <w:r>
+        <w:t>Edges</w:t>
+      </w:r>
+      <w:proofErr w:type="spellEnd"/>
+      <w:r>
+        <w:t xml:space="preserve"> zeichnen</w:t>
+      </w:r>
+    </w:p>
+    <w:p>
+      <w:pPr>
+        <w:pStyle w:val="KeinLeerraum"/>
+      </w:pPr>
+      <w:r>
+        <w:t>Vertex anwählbar, verschiebbar, löschbar</w:t>
+      </w:r>
+    </w:p>
+    <w:p>
+      <w:pPr>
+        <w:pStyle w:val="KeinLeerraum"/>
+      </w:pPr>
+      <w:r>
+        <w:t>Menge von Vertices anwählbar, verschiebbar, löschbar</w:t>
+      </w:r>
+    </w:p>
+    <w:p>
+      <w:pPr>
+        <w:pStyle w:val="KeinLeerraum"/>
+      </w:pPr>
+      <w:r>
+        <w:t xml:space="preserve">Graph als Ganzes </w:t>
+      </w:r>
+      <w:r>
+        <w:t>anwählbar, verschiebbar, löschbar</w:t>
+      </w:r>
+    </w:p>
+    <w:p>
+      <w:pPr>
+        <w:pStyle w:val="KeinLeerraum"/>
+      </w:pPr>
+    </w:p>
+    <w:p>
+      <w:pPr>
+        <w:pStyle w:val="KeinLeerraum"/>
+      </w:pPr>
+      <w:r>
+        <w:t>Attribute einblenden, ausblenden</w:t>
+      </w:r>
+    </w:p>
+    <w:p>
+      <w:pPr>
+        <w:pStyle w:val="KeinLeerraum"/>
+      </w:pPr>
+    </w:p>
+    <w:p>
+      <w:pPr>
+        <w:pStyle w:val="KeinLeerraum"/>
+      </w:pPr>
+      <w:r>
+        <w:t>Graphen speichern, laden</w:t>
+      </w:r>
+    </w:p>
+    <w:p>
+      <w:pPr>
+        <w:pStyle w:val="KeinLeerraum"/>
+      </w:pPr>
+    </w:p>
+    <w:p>
+      <w:pPr>
+        <w:pStyle w:val="KeinLeerraum"/>
+      </w:pPr>
     </w:p>
     <w:sectPr>
       <w:pgSz w:w="11906" w:h="16838"/>

</xml_diff>